<commit_message>
Final Changes Assignment 2
</commit_message>
<xml_diff>
--- a/Assignments/Assignment_2/INFO6105 - DSEM - Assignment 2.docx
+++ b/Assignments/Assignment_2/INFO6105 - DSEM - Assignment 2.docx
@@ -87,23 +87,18 @@
         <w:rPr>
           <w:rtl w:val="0"/>
         </w:rPr>
-        <w:t xml:space="preserve">: mulik.a@northeastern.edu</w:t>
-      </w:r>
-    </w:p>
-    <w:p>
-      <w:pPr>
-        <w:rPr/>
-      </w:pPr>
-      <w:r>
-        <w:rPr>
-          <w:rtl w:val="0"/>
-        </w:rPr>
-      </w:r>
-    </w:p>
-    <w:p>
-      <w:pPr>
-        <w:rPr/>
-      </w:pPr>
+        <w:t xml:space="preserve">: </w:t>
+      </w:r>
+      <w:hyperlink r:id="rId6">
+        <w:r>
+          <w:rPr>
+            <w:color w:val="1155cc"/>
+            <w:u w:val="single"/>
+            <w:rtl w:val="0"/>
+          </w:rPr>
+          <w:t xml:space="preserve">mulik.a@northeastern.edu</w:t>
+        </w:r>
+      </w:hyperlink>
       <w:r>
         <w:rPr>
           <w:rtl w:val="0"/>
@@ -131,41 +126,9 @@
       </w:pPr>
       <w:r>
         <w:rPr>
-          <w:b w:val="1"/>
-          <w:rtl w:val="0"/>
-        </w:rPr>
-        <w:t xml:space="preserve">Question 1</w:t>
-      </w:r>
-      <w:r>
-        <w:rPr>
-          <w:rtl w:val="0"/>
-        </w:rPr>
-        <w:t xml:space="preserve">: </w:t>
-      </w:r>
-      <w:r>
-        <w:rPr>
-          <w:color w:val="2d3b45"/>
-          <w:sz w:val="24"/>
-          <w:szCs w:val="24"/>
-          <w:highlight w:val="white"/>
-          <w:rtl w:val="0"/>
-        </w:rPr>
-        <w:t xml:space="preserve">1. Try different imputation methods on the Titanic Dataset, and evaluate classifier accuracies for each of these. How would you pick the most optimal imputation method?</w:t>
-      </w:r>
-      <w:r>
-        <w:rPr>
-          <w:rtl w:val="0"/>
-        </w:rPr>
-      </w:r>
-    </w:p>
-    <w:p>
-      <w:pPr>
-        <w:rPr/>
-      </w:pPr>
-      <w:r>
-        <w:rPr>
-          <w:rtl w:val="0"/>
-        </w:rPr>
+          <w:rtl w:val="0"/>
+        </w:rPr>
+        <w:t xml:space="preserve">Notes:</w:t>
       </w:r>
     </w:p>
     <w:p>
@@ -181,6 +144,131 @@
       </w:pPr>
       <w:r>
         <w:rPr>
+          <w:rtl w:val="0"/>
+        </w:rPr>
+        <w:t xml:space="preserve">I have used Google Colab for running the jupyter files</w:t>
+      </w:r>
+    </w:p>
+    <w:p>
+      <w:pPr>
+        <w:numPr>
+          <w:ilvl w:val="0"/>
+          <w:numId w:val="2"/>
+        </w:numPr>
+        <w:ind w:left="720" w:hanging="360"/>
+        <w:rPr>
+          <w:u w:val="none"/>
+        </w:rPr>
+      </w:pPr>
+      <w:r>
+        <w:rPr>
+          <w:rtl w:val="0"/>
+        </w:rPr>
+        <w:t xml:space="preserve">The datasets are loaded in Google Colab using it’s Gdrive API</w:t>
+      </w:r>
+    </w:p>
+    <w:p>
+      <w:pPr>
+        <w:numPr>
+          <w:ilvl w:val="0"/>
+          <w:numId w:val="2"/>
+        </w:numPr>
+        <w:ind w:left="720" w:hanging="360"/>
+        <w:rPr>
+          <w:u w:val="none"/>
+        </w:rPr>
+      </w:pPr>
+      <w:r>
+        <w:rPr>
+          <w:rtl w:val="0"/>
+        </w:rPr>
+        <w:t xml:space="preserve">I have linked the dataset or uploaded it in the zip file as per respective question and mentioned in its respective notes</w:t>
+      </w:r>
+    </w:p>
+    <w:p>
+      <w:pPr>
+        <w:rPr/>
+      </w:pPr>
+      <w:r>
+        <w:pict>
+          <v:rect style="width:0.0pt;height:1.5pt" o:hr="t" o:hrstd="t" o:hralign="center" fillcolor="#A0A0A0" stroked="f"/>
+        </w:pict>
+      </w:r>
+      <w:r>
+        <w:rPr>
+          <w:rtl w:val="0"/>
+        </w:rPr>
+      </w:r>
+    </w:p>
+    <w:p>
+      <w:pPr>
+        <w:rPr>
+          <w:b w:val="1"/>
+        </w:rPr>
+      </w:pPr>
+      <w:r>
+        <w:rPr>
+          <w:rtl w:val="0"/>
+        </w:rPr>
+      </w:r>
+    </w:p>
+    <w:p>
+      <w:pPr>
+        <w:rPr/>
+      </w:pPr>
+      <w:r>
+        <w:rPr>
+          <w:b w:val="1"/>
+          <w:rtl w:val="0"/>
+        </w:rPr>
+        <w:t xml:space="preserve">Question 1</w:t>
+      </w:r>
+      <w:r>
+        <w:rPr>
+          <w:rtl w:val="0"/>
+        </w:rPr>
+        <w:t xml:space="preserve">: </w:t>
+      </w:r>
+      <w:r>
+        <w:rPr>
+          <w:color w:val="2d3b45"/>
+          <w:sz w:val="24"/>
+          <w:szCs w:val="24"/>
+          <w:highlight w:val="white"/>
+          <w:rtl w:val="0"/>
+        </w:rPr>
+        <w:t xml:space="preserve">1. Try different imputation methods on the Titanic Dataset, and evaluate classifier accuracies for each of these. How would you pick the most optimal imputation method?</w:t>
+      </w:r>
+      <w:r>
+        <w:rPr>
+          <w:rtl w:val="0"/>
+        </w:rPr>
+      </w:r>
+    </w:p>
+    <w:p>
+      <w:pPr>
+        <w:rPr/>
+      </w:pPr>
+      <w:r>
+        <w:rPr>
+          <w:rtl w:val="0"/>
+        </w:rPr>
+      </w:r>
+    </w:p>
+    <w:p>
+      <w:pPr>
+        <w:numPr>
+          <w:ilvl w:val="0"/>
+          <w:numId w:val="3"/>
+        </w:numPr>
+        <w:ind w:left="720" w:hanging="360"/>
+        <w:rPr>
+          <w:b w:val="1"/>
+        </w:rPr>
+      </w:pPr>
+      <w:r>
+        <w:rPr>
+          <w:b w:val="1"/>
           <w:rtl w:val="0"/>
         </w:rPr>
         <w:t xml:space="preserve">Different Imputation methods on the Titanic Dataset and the classifier accuracies</w:t>
@@ -216,16 +304,14 @@
       <w:tblGrid>
         <w:gridCol w:w="675"/>
         <w:gridCol w:w="2925"/>
-        <w:gridCol w:w="1809.6666666666667"/>
-        <w:gridCol w:w="1809.6666666666667"/>
-        <w:gridCol w:w="1809.6666666666667"/>
+        <w:gridCol w:w="3689"/>
+        <w:gridCol w:w="1740"/>
         <w:tblGridChange w:id="0">
           <w:tblGrid>
             <w:gridCol w:w="675"/>
             <w:gridCol w:w="2925"/>
-            <w:gridCol w:w="1809.6666666666667"/>
-            <w:gridCol w:w="1809.6666666666667"/>
-            <w:gridCol w:w="1809.6666666666667"/>
+            <w:gridCol w:w="3689"/>
+            <w:gridCol w:w="1740"/>
           </w:tblGrid>
         </w:tblGridChange>
       </w:tblGrid>
@@ -370,61 +456,8 @@
           </w:tcPr>
           <w:p>
             <w:pPr>
-              <w:keepNext w:val="0"/>
-              <w:keepLines w:val="0"/>
-              <w:pageBreakBefore w:val="0"/>
               <w:widowControl w:val="0"/>
-              <w:pBdr>
-                <w:top w:space="0" w:sz="0" w:val="nil"/>
-                <w:left w:space="0" w:sz="0" w:val="nil"/>
-                <w:bottom w:space="0" w:sz="0" w:val="nil"/>
-                <w:right w:space="0" w:sz="0" w:val="nil"/>
-                <w:between w:space="0" w:sz="0" w:val="nil"/>
-              </w:pBdr>
-              <w:shd w:fill="auto" w:val="clear"/>
-              <w:spacing w:after="0" w:before="0" w:line="240" w:lineRule="auto"/>
-              <w:ind w:left="0" w:right="0" w:firstLine="0"/>
-              <w:jc w:val="center"/>
-              <w:rPr>
-                <w:b w:val="1"/>
-              </w:rPr>
-            </w:pPr>
-            <w:r>
-              <w:rPr>
-                <w:b w:val="1"/>
-                <w:rtl w:val="0"/>
-              </w:rPr>
-              <w:t xml:space="preserve">Data Type</w:t>
-            </w:r>
-          </w:p>
-        </w:tc>
-        <w:tc>
-          <w:tcPr>
-            <w:shd w:fill="auto" w:val="clear"/>
-            <w:tcMar>
-              <w:top w:w="100.0" w:type="dxa"/>
-              <w:left w:w="100.0" w:type="dxa"/>
-              <w:bottom w:w="100.0" w:type="dxa"/>
-              <w:right w:w="100.0" w:type="dxa"/>
-            </w:tcMar>
-            <w:vAlign w:val="top"/>
-          </w:tcPr>
-          <w:p>
-            <w:pPr>
-              <w:keepNext w:val="0"/>
-              <w:keepLines w:val="0"/>
-              <w:pageBreakBefore w:val="0"/>
-              <w:widowControl w:val="0"/>
-              <w:pBdr>
-                <w:top w:space="0" w:sz="0" w:val="nil"/>
-                <w:left w:space="0" w:sz="0" w:val="nil"/>
-                <w:bottom w:space="0" w:sz="0" w:val="nil"/>
-                <w:right w:space="0" w:sz="0" w:val="nil"/>
-                <w:between w:space="0" w:sz="0" w:val="nil"/>
-              </w:pBdr>
-              <w:shd w:fill="auto" w:val="clear"/>
-              <w:spacing w:after="0" w:before="0" w:line="240" w:lineRule="auto"/>
-              <w:ind w:left="0" w:right="0" w:firstLine="0"/>
+              <w:spacing w:line="240" w:lineRule="auto"/>
               <w:jc w:val="center"/>
               <w:rPr>
                 <w:b w:val="1"/>
@@ -555,6 +588,7 @@
               <w:rPr>
                 <w:rtl w:val="0"/>
               </w:rPr>
+              <w:t xml:space="preserve">Age, Fare</w:t>
             </w:r>
           </w:p>
         </w:tc>
@@ -592,43 +626,7 @@
               <w:rPr>
                 <w:rtl w:val="0"/>
               </w:rPr>
-            </w:r>
-          </w:p>
-        </w:tc>
-        <w:tc>
-          <w:tcPr>
-            <w:shd w:fill="auto" w:val="clear"/>
-            <w:tcMar>
-              <w:top w:w="100.0" w:type="dxa"/>
-              <w:left w:w="100.0" w:type="dxa"/>
-              <w:bottom w:w="100.0" w:type="dxa"/>
-              <w:right w:w="100.0" w:type="dxa"/>
-            </w:tcMar>
-            <w:vAlign w:val="top"/>
-          </w:tcPr>
-          <w:p>
-            <w:pPr>
-              <w:keepNext w:val="0"/>
-              <w:keepLines w:val="0"/>
-              <w:pageBreakBefore w:val="0"/>
-              <w:widowControl w:val="0"/>
-              <w:pBdr>
-                <w:top w:space="0" w:sz="0" w:val="nil"/>
-                <w:left w:space="0" w:sz="0" w:val="nil"/>
-                <w:bottom w:space="0" w:sz="0" w:val="nil"/>
-                <w:right w:space="0" w:sz="0" w:val="nil"/>
-                <w:between w:space="0" w:sz="0" w:val="nil"/>
-              </w:pBdr>
-              <w:shd w:fill="auto" w:val="clear"/>
-              <w:spacing w:after="0" w:before="0" w:line="240" w:lineRule="auto"/>
-              <w:ind w:left="0" w:right="0" w:firstLine="0"/>
-              <w:jc w:val="left"/>
-              <w:rPr/>
-            </w:pPr>
-            <w:r>
-              <w:rPr>
-                <w:rtl w:val="0"/>
-              </w:rPr>
+              <w:t xml:space="preserve">0.56</w:t>
             </w:r>
           </w:p>
         </w:tc>
@@ -727,27 +725,15 @@
           </w:tcPr>
           <w:p>
             <w:pPr>
-              <w:keepNext w:val="0"/>
-              <w:keepLines w:val="0"/>
-              <w:pageBreakBefore w:val="0"/>
               <w:widowControl w:val="0"/>
-              <w:pBdr>
-                <w:top w:space="0" w:sz="0" w:val="nil"/>
-                <w:left w:space="0" w:sz="0" w:val="nil"/>
-                <w:bottom w:space="0" w:sz="0" w:val="nil"/>
-                <w:right w:space="0" w:sz="0" w:val="nil"/>
-                <w:between w:space="0" w:sz="0" w:val="nil"/>
-              </w:pBdr>
-              <w:shd w:fill="auto" w:val="clear"/>
-              <w:spacing w:after="0" w:before="0" w:line="240" w:lineRule="auto"/>
-              <w:ind w:left="0" w:right="0" w:firstLine="0"/>
-              <w:jc w:val="left"/>
+              <w:spacing w:line="240" w:lineRule="auto"/>
               <w:rPr/>
             </w:pPr>
             <w:r>
               <w:rPr>
                 <w:rtl w:val="0"/>
               </w:rPr>
+              <w:t xml:space="preserve">Age, Fare</w:t>
             </w:r>
           </w:p>
         </w:tc>
@@ -785,43 +771,7 @@
               <w:rPr>
                 <w:rtl w:val="0"/>
               </w:rPr>
-            </w:r>
-          </w:p>
-        </w:tc>
-        <w:tc>
-          <w:tcPr>
-            <w:shd w:fill="auto" w:val="clear"/>
-            <w:tcMar>
-              <w:top w:w="100.0" w:type="dxa"/>
-              <w:left w:w="100.0" w:type="dxa"/>
-              <w:bottom w:w="100.0" w:type="dxa"/>
-              <w:right w:w="100.0" w:type="dxa"/>
-            </w:tcMar>
-            <w:vAlign w:val="top"/>
-          </w:tcPr>
-          <w:p>
-            <w:pPr>
-              <w:keepNext w:val="0"/>
-              <w:keepLines w:val="0"/>
-              <w:pageBreakBefore w:val="0"/>
-              <w:widowControl w:val="0"/>
-              <w:pBdr>
-                <w:top w:space="0" w:sz="0" w:val="nil"/>
-                <w:left w:space="0" w:sz="0" w:val="nil"/>
-                <w:bottom w:space="0" w:sz="0" w:val="nil"/>
-                <w:right w:space="0" w:sz="0" w:val="nil"/>
-                <w:between w:space="0" w:sz="0" w:val="nil"/>
-              </w:pBdr>
-              <w:shd w:fill="auto" w:val="clear"/>
-              <w:spacing w:after="0" w:before="0" w:line="240" w:lineRule="auto"/>
-              <w:ind w:left="0" w:right="0" w:firstLine="0"/>
-              <w:jc w:val="left"/>
-              <w:rPr/>
-            </w:pPr>
-            <w:r>
-              <w:rPr>
-                <w:rtl w:val="0"/>
-              </w:rPr>
+              <w:t xml:space="preserve">0.56</w:t>
             </w:r>
           </w:p>
         </w:tc>
@@ -920,27 +870,15 @@
           </w:tcPr>
           <w:p>
             <w:pPr>
-              <w:keepNext w:val="0"/>
-              <w:keepLines w:val="0"/>
-              <w:pageBreakBefore w:val="0"/>
               <w:widowControl w:val="0"/>
-              <w:pBdr>
-                <w:top w:space="0" w:sz="0" w:val="nil"/>
-                <w:left w:space="0" w:sz="0" w:val="nil"/>
-                <w:bottom w:space="0" w:sz="0" w:val="nil"/>
-                <w:right w:space="0" w:sz="0" w:val="nil"/>
-                <w:between w:space="0" w:sz="0" w:val="nil"/>
-              </w:pBdr>
-              <w:shd w:fill="auto" w:val="clear"/>
-              <w:spacing w:after="0" w:before="0" w:line="240" w:lineRule="auto"/>
-              <w:ind w:left="0" w:right="0" w:firstLine="0"/>
-              <w:jc w:val="left"/>
+              <w:spacing w:line="240" w:lineRule="auto"/>
               <w:rPr/>
             </w:pPr>
             <w:r>
               <w:rPr>
                 <w:rtl w:val="0"/>
               </w:rPr>
+              <w:t xml:space="preserve">Age, Fare</w:t>
             </w:r>
           </w:p>
         </w:tc>
@@ -978,43 +916,7 @@
               <w:rPr>
                 <w:rtl w:val="0"/>
               </w:rPr>
-            </w:r>
-          </w:p>
-        </w:tc>
-        <w:tc>
-          <w:tcPr>
-            <w:shd w:fill="auto" w:val="clear"/>
-            <w:tcMar>
-              <w:top w:w="100.0" w:type="dxa"/>
-              <w:left w:w="100.0" w:type="dxa"/>
-              <w:bottom w:w="100.0" w:type="dxa"/>
-              <w:right w:w="100.0" w:type="dxa"/>
-            </w:tcMar>
-            <w:vAlign w:val="top"/>
-          </w:tcPr>
-          <w:p>
-            <w:pPr>
-              <w:keepNext w:val="0"/>
-              <w:keepLines w:val="0"/>
-              <w:pageBreakBefore w:val="0"/>
-              <w:widowControl w:val="0"/>
-              <w:pBdr>
-                <w:top w:space="0" w:sz="0" w:val="nil"/>
-                <w:left w:space="0" w:sz="0" w:val="nil"/>
-                <w:bottom w:space="0" w:sz="0" w:val="nil"/>
-                <w:right w:space="0" w:sz="0" w:val="nil"/>
-                <w:between w:space="0" w:sz="0" w:val="nil"/>
-              </w:pBdr>
-              <w:shd w:fill="auto" w:val="clear"/>
-              <w:spacing w:after="0" w:before="0" w:line="240" w:lineRule="auto"/>
-              <w:ind w:left="0" w:right="0" w:firstLine="0"/>
-              <w:jc w:val="left"/>
-              <w:rPr/>
-            </w:pPr>
-            <w:r>
-              <w:rPr>
-                <w:rtl w:val="0"/>
-              </w:rPr>
+              <w:t xml:space="preserve">0.55</w:t>
             </w:r>
           </w:p>
         </w:tc>
@@ -1096,6 +998,32 @@
               <w:rPr>
                 <w:rtl w:val="0"/>
               </w:rPr>
+              <w:t xml:space="preserve">Random Value (Value not from the continuous values range)</w:t>
+            </w:r>
+          </w:p>
+        </w:tc>
+        <w:tc>
+          <w:tcPr>
+            <w:shd w:fill="auto" w:val="clear"/>
+            <w:tcMar>
+              <w:top w:w="100.0" w:type="dxa"/>
+              <w:left w:w="100.0" w:type="dxa"/>
+              <w:bottom w:w="100.0" w:type="dxa"/>
+              <w:right w:w="100.0" w:type="dxa"/>
+            </w:tcMar>
+            <w:vAlign w:val="top"/>
+          </w:tcPr>
+          <w:p>
+            <w:pPr>
+              <w:widowControl w:val="0"/>
+              <w:spacing w:line="240" w:lineRule="auto"/>
+              <w:rPr/>
+            </w:pPr>
+            <w:r>
+              <w:rPr>
+                <w:rtl w:val="0"/>
+              </w:rPr>
+              <w:t xml:space="preserve">Age, Fare</w:t>
             </w:r>
           </w:p>
         </w:tc>
@@ -1133,80 +1061,7 @@
               <w:rPr>
                 <w:rtl w:val="0"/>
               </w:rPr>
-            </w:r>
-          </w:p>
-        </w:tc>
-        <w:tc>
-          <w:tcPr>
-            <w:shd w:fill="auto" w:val="clear"/>
-            <w:tcMar>
-              <w:top w:w="100.0" w:type="dxa"/>
-              <w:left w:w="100.0" w:type="dxa"/>
-              <w:bottom w:w="100.0" w:type="dxa"/>
-              <w:right w:w="100.0" w:type="dxa"/>
-            </w:tcMar>
-            <w:vAlign w:val="top"/>
-          </w:tcPr>
-          <w:p>
-            <w:pPr>
-              <w:keepNext w:val="0"/>
-              <w:keepLines w:val="0"/>
-              <w:pageBreakBefore w:val="0"/>
-              <w:widowControl w:val="0"/>
-              <w:pBdr>
-                <w:top w:space="0" w:sz="0" w:val="nil"/>
-                <w:left w:space="0" w:sz="0" w:val="nil"/>
-                <w:bottom w:space="0" w:sz="0" w:val="nil"/>
-                <w:right w:space="0" w:sz="0" w:val="nil"/>
-                <w:between w:space="0" w:sz="0" w:val="nil"/>
-              </w:pBdr>
-              <w:shd w:fill="auto" w:val="clear"/>
-              <w:spacing w:after="0" w:before="0" w:line="240" w:lineRule="auto"/>
-              <w:ind w:left="0" w:right="0" w:firstLine="0"/>
-              <w:jc w:val="left"/>
-              <w:rPr/>
-            </w:pPr>
-            <w:r>
-              <w:rPr>
-                <w:rtl w:val="0"/>
-              </w:rPr>
-            </w:r>
-          </w:p>
-        </w:tc>
-        <w:tc>
-          <w:tcPr>
-            <w:shd w:fill="auto" w:val="clear"/>
-            <w:tcMar>
-              <w:top w:w="100.0" w:type="dxa"/>
-              <w:left w:w="100.0" w:type="dxa"/>
-              <w:bottom w:w="100.0" w:type="dxa"/>
-              <w:right w:w="100.0" w:type="dxa"/>
-            </w:tcMar>
-            <w:vAlign w:val="top"/>
-          </w:tcPr>
-          <w:p>
-            <w:pPr>
-              <w:keepNext w:val="0"/>
-              <w:keepLines w:val="0"/>
-              <w:pageBreakBefore w:val="0"/>
-              <w:widowControl w:val="0"/>
-              <w:pBdr>
-                <w:top w:space="0" w:sz="0" w:val="nil"/>
-                <w:left w:space="0" w:sz="0" w:val="nil"/>
-                <w:bottom w:space="0" w:sz="0" w:val="nil"/>
-                <w:right w:space="0" w:sz="0" w:val="nil"/>
-                <w:between w:space="0" w:sz="0" w:val="nil"/>
-              </w:pBdr>
-              <w:shd w:fill="auto" w:val="clear"/>
-              <w:spacing w:after="0" w:before="0" w:line="240" w:lineRule="auto"/>
-              <w:ind w:left="0" w:right="0" w:firstLine="0"/>
-              <w:jc w:val="left"/>
-              <w:rPr/>
-            </w:pPr>
-            <w:r>
-              <w:rPr>
-                <w:rtl w:val="0"/>
-              </w:rPr>
+              <w:t xml:space="preserve">0.54</w:t>
             </w:r>
           </w:p>
         </w:tc>
@@ -1226,10 +1081,29 @@
       <w:pPr>
         <w:numPr>
           <w:ilvl w:val="0"/>
-          <w:numId w:val="2"/>
+          <w:numId w:val="3"/>
         </w:numPr>
         <w:ind w:left="720" w:hanging="360"/>
         <w:rPr>
+          <w:b w:val="1"/>
+        </w:rPr>
+      </w:pPr>
+      <w:r>
+        <w:rPr>
+          <w:b w:val="1"/>
+          <w:rtl w:val="0"/>
+        </w:rPr>
+        <w:t xml:space="preserve">How to pick the most optimal imputation method?</w:t>
+      </w:r>
+    </w:p>
+    <w:p>
+      <w:pPr>
+        <w:numPr>
+          <w:ilvl w:val="0"/>
+          <w:numId w:val="5"/>
+        </w:numPr>
+        <w:ind w:left="720" w:hanging="360"/>
+        <w:rPr>
           <w:u w:val="none"/>
         </w:rPr>
       </w:pPr>
@@ -1237,27 +1111,126 @@
         <w:rPr>
           <w:rtl w:val="0"/>
         </w:rPr>
-        <w:t xml:space="preserve">How to pick the most optimal imputation method?</w:t>
-      </w:r>
-    </w:p>
-    <w:p>
-      <w:pPr>
-        <w:rPr/>
-      </w:pPr>
-      <w:r>
-        <w:rPr>
-          <w:rtl w:val="0"/>
-        </w:rPr>
-      </w:r>
-    </w:p>
-    <w:p>
-      <w:pPr>
-        <w:rPr/>
-      </w:pPr>
-      <w:r>
-        <w:rPr>
-          <w:rtl w:val="0"/>
-        </w:rPr>
+        <w:t xml:space="preserve">By analysing the data and checking the columns with missing values</w:t>
+      </w:r>
+    </w:p>
+    <w:p>
+      <w:pPr>
+        <w:numPr>
+          <w:ilvl w:val="0"/>
+          <w:numId w:val="5"/>
+        </w:numPr>
+        <w:ind w:left="720" w:hanging="360"/>
+        <w:rPr>
+          <w:u w:val="none"/>
+        </w:rPr>
+      </w:pPr>
+      <w:r>
+        <w:rPr>
+          <w:rtl w:val="0"/>
+        </w:rPr>
+        <w:t xml:space="preserve">Setting their status to missing with another column</w:t>
+      </w:r>
+    </w:p>
+    <w:p>
+      <w:pPr>
+        <w:numPr>
+          <w:ilvl w:val="0"/>
+          <w:numId w:val="5"/>
+        </w:numPr>
+        <w:ind w:left="720" w:hanging="360"/>
+        <w:rPr>
+          <w:u w:val="none"/>
+        </w:rPr>
+      </w:pPr>
+      <w:r>
+        <w:rPr>
+          <w:rtl w:val="0"/>
+        </w:rPr>
+        <w:t xml:space="preserve">Impute the columns with different methods and compare the prediction accuracies </w:t>
+      </w:r>
+    </w:p>
+    <w:p>
+      <w:pPr>
+        <w:numPr>
+          <w:ilvl w:val="0"/>
+          <w:numId w:val="5"/>
+        </w:numPr>
+        <w:ind w:left="720" w:hanging="360"/>
+        <w:rPr>
+          <w:u w:val="none"/>
+        </w:rPr>
+      </w:pPr>
+      <w:r>
+        <w:rPr>
+          <w:rtl w:val="0"/>
+        </w:rPr>
+        <w:t xml:space="preserve">Select the imputation method with the lowest overall error value</w:t>
+      </w:r>
+    </w:p>
+    <w:p>
+      <w:pPr>
+        <w:numPr>
+          <w:ilvl w:val="0"/>
+          <w:numId w:val="5"/>
+        </w:numPr>
+        <w:ind w:left="720" w:hanging="360"/>
+        <w:rPr>
+          <w:u w:val="none"/>
+        </w:rPr>
+      </w:pPr>
+      <w:r>
+        <w:rPr>
+          <w:rtl w:val="0"/>
+        </w:rPr>
+        <w:t xml:space="preserve">Check for the RMSE (root-mean-square-error) to better identify the imputation method</w:t>
+      </w:r>
+    </w:p>
+    <w:p>
+      <w:pPr>
+        <w:ind w:left="720" w:firstLine="0"/>
+        <w:rPr/>
+      </w:pPr>
+      <w:r>
+        <w:rPr>
+          <w:rtl w:val="0"/>
+        </w:rPr>
+      </w:r>
+    </w:p>
+    <w:p>
+      <w:pPr>
+        <w:rPr/>
+      </w:pPr>
+      <w:r>
+        <w:rPr>
+          <w:b w:val="1"/>
+          <w:rtl w:val="0"/>
+        </w:rPr>
+        <w:t xml:space="preserve">Note</w:t>
+      </w:r>
+      <w:r>
+        <w:rPr>
+          <w:rtl w:val="0"/>
+        </w:rPr>
+        <w:t xml:space="preserve">: Question_1_DifferentImputationMethods.ipynb file attached</w:t>
+      </w:r>
+    </w:p>
+    <w:p>
+      <w:pPr>
+        <w:rPr/>
+      </w:pPr>
+      <w:r>
+        <w:rPr>
+          <w:b w:val="1"/>
+          <w:rtl w:val="0"/>
+        </w:rPr>
+        <w:t xml:space="preserve">Dataset</w:t>
+      </w:r>
+      <w:r>
+        <w:rPr>
+          <w:rtl w:val="0"/>
+        </w:rPr>
+        <w:t xml:space="preserve">: titanic_full.csv attached</w:t>
       </w:r>
     </w:p>
     <w:p>
@@ -1269,6 +1242,18 @@
           <v:rect style="width:0.0pt;height:1.5pt" o:hr="t" o:hrstd="t" o:hralign="center" fillcolor="#A0A0A0" stroked="f"/>
         </w:pict>
       </w:r>
+      <w:r>
+        <w:rPr>
+          <w:rtl w:val="0"/>
+        </w:rPr>
+      </w:r>
+    </w:p>
+    <w:p>
+      <w:pPr>
+        <w:rPr>
+          <w:b w:val="1"/>
+        </w:rPr>
+      </w:pPr>
       <w:r>
         <w:rPr>
           <w:rtl w:val="0"/>
@@ -1326,11 +1311,12 @@
         </w:numPr>
         <w:ind w:left="720" w:hanging="360"/>
         <w:rPr>
-          <w:u w:val="none"/>
-        </w:rPr>
-      </w:pPr>
-      <w:r>
-        <w:rPr>
+          <w:b w:val="1"/>
+        </w:rPr>
+      </w:pPr>
+      <w:r>
+        <w:rPr>
+          <w:b w:val="1"/>
           <w:rtl w:val="0"/>
         </w:rPr>
         <w:t xml:space="preserve">Gradient Boosting vs Bagging</w:t>
@@ -1570,6 +1556,7 @@
               <w:rPr>
                 <w:rtl w:val="0"/>
               </w:rPr>
+              <w:t xml:space="preserve">Gradient Boosting is a method of merging different types of predictions</w:t>
             </w:r>
           </w:p>
         </w:tc>
@@ -1607,6 +1594,7 @@
               <w:rPr>
                 <w:rtl w:val="0"/>
               </w:rPr>
+              <w:t xml:space="preserve">Bagging decreases variance and solves over-fitting issues in a model</w:t>
             </w:r>
           </w:p>
         </w:tc>
@@ -1688,6 +1676,7 @@
               <w:rPr>
                 <w:rtl w:val="0"/>
               </w:rPr>
+              <w:t xml:space="preserve">Connecting predictions of different types can be carried out</w:t>
             </w:r>
           </w:p>
         </w:tc>
@@ -1704,27 +1693,15 @@
           </w:tcPr>
           <w:p>
             <w:pPr>
-              <w:keepNext w:val="0"/>
-              <w:keepLines w:val="0"/>
-              <w:pageBreakBefore w:val="0"/>
               <w:widowControl w:val="0"/>
-              <w:pBdr>
-                <w:top w:space="0" w:sz="0" w:val="nil"/>
-                <w:left w:space="0" w:sz="0" w:val="nil"/>
-                <w:bottom w:space="0" w:sz="0" w:val="nil"/>
-                <w:right w:space="0" w:sz="0" w:val="nil"/>
-                <w:between w:space="0" w:sz="0" w:val="nil"/>
-              </w:pBdr>
-              <w:shd w:fill="auto" w:val="clear"/>
-              <w:spacing w:after="0" w:before="0" w:line="240" w:lineRule="auto"/>
-              <w:ind w:left="0" w:right="0" w:firstLine="0"/>
-              <w:jc w:val="left"/>
+              <w:spacing w:line="240" w:lineRule="auto"/>
               <w:rPr/>
             </w:pPr>
             <w:r>
               <w:rPr>
                 <w:rtl w:val="0"/>
               </w:rPr>
+              <w:t xml:space="preserve">Connecting predictions of same types can be carried out</w:t>
             </w:r>
           </w:p>
         </w:tc>
@@ -1806,6 +1783,7 @@
               <w:rPr>
                 <w:rtl w:val="0"/>
               </w:rPr>
+              <w:t xml:space="preserve">New models are affected by the performance of the previous model</w:t>
             </w:r>
           </w:p>
         </w:tc>
@@ -1843,6 +1821,7 @@
               <w:rPr>
                 <w:rtl w:val="0"/>
               </w:rPr>
+              <w:t xml:space="preserve">Every model is constructed independently</w:t>
             </w:r>
           </w:p>
         </w:tc>
@@ -1924,6 +1903,7 @@
               <w:rPr>
                 <w:rtl w:val="0"/>
               </w:rPr>
+              <w:t xml:space="preserve">Models are weighted by their performance</w:t>
             </w:r>
           </w:p>
         </w:tc>
@@ -1961,11 +1941,61 @@
               <w:rPr>
                 <w:rtl w:val="0"/>
               </w:rPr>
+              <w:t xml:space="preserve">Every model receives an equal weight</w:t>
             </w:r>
           </w:p>
         </w:tc>
       </w:tr>
     </w:tbl>
+    <w:p>
+      <w:pPr>
+        <w:ind w:left="0" w:firstLine="0"/>
+        <w:rPr/>
+      </w:pPr>
+      <w:r>
+        <w:rPr>
+          <w:rtl w:val="0"/>
+        </w:rPr>
+      </w:r>
+    </w:p>
+    <w:p>
+      <w:pPr>
+        <w:ind w:left="0" w:firstLine="0"/>
+        <w:rPr/>
+      </w:pPr>
+      <w:r>
+        <w:rPr>
+          <w:b w:val="1"/>
+          <w:rtl w:val="0"/>
+        </w:rPr>
+        <w:t xml:space="preserve">Note</w:t>
+      </w:r>
+      <w:r>
+        <w:rPr>
+          <w:rtl w:val="0"/>
+        </w:rPr>
+        <w:t xml:space="preserve">: I’ve attached the Question_2_GradientBoosting.ipynb file and rest of class files for comparison and/or execution</w:t>
+      </w:r>
+    </w:p>
+    <w:p>
+      <w:pPr>
+        <w:ind w:left="0" w:firstLine="0"/>
+        <w:rPr/>
+      </w:pPr>
+      <w:r>
+        <w:rPr>
+          <w:b w:val="1"/>
+          <w:rtl w:val="0"/>
+        </w:rPr>
+        <w:t xml:space="preserve">Dataset</w:t>
+      </w:r>
+      <w:r>
+        <w:rPr>
+          <w:rtl w:val="0"/>
+        </w:rPr>
+        <w:t xml:space="preserve">: </w:t>
+      </w:r>
+    </w:p>
     <w:p>
       <w:pPr>
         <w:ind w:left="0" w:firstLine="0"/>
@@ -2240,7 +2270,7 @@
               <w:rPr>
                 <w:rtl w:val="0"/>
               </w:rPr>
-              <w:t xml:space="preserve">K-nearest Neighbours Algorithm</w:t>
+              <w:t xml:space="preserve">K-nearest Neighbours Algorithm Classifier (n_neighbours=3)</w:t>
             </w:r>
           </w:p>
         </w:tc>
@@ -2278,23 +2308,7 @@
               <w:rPr>
                 <w:rtl w:val="0"/>
               </w:rPr>
-              <w:t xml:space="preserve">0.</w:t>
-            </w:r>
-            <w:commentRangeStart w:id="0"/>
-            <w:r>
-              <w:rPr>
-                <w:rtl w:val="0"/>
-              </w:rPr>
-              <w:t xml:space="preserve">77</w:t>
-            </w:r>
-            <w:commentRangeEnd w:id="0"/>
-            <w:r>
-              <w:commentReference w:id="0"/>
-            </w:r>
-            <w:r>
-              <w:rPr>
-                <w:rtl w:val="0"/>
-              </w:rPr>
+              <w:t xml:space="preserve">0.81</w:t>
             </w:r>
           </w:p>
         </w:tc>
@@ -2376,7 +2390,42 @@
               <w:rPr>
                 <w:rtl w:val="0"/>
               </w:rPr>
-              <w:t xml:space="preserve">Random Forest Classifier</w:t>
+              <w:t xml:space="preserve">Random Forest Classifier (</w:t>
+            </w:r>
+            <w:r>
+              <w:rPr>
+                <w:rtl w:val="0"/>
+              </w:rPr>
+              <w:t xml:space="preserve">n_estimators </w:t>
+            </w:r>
+            <w:r>
+              <w:rPr>
+                <w:rtl w:val="0"/>
+              </w:rPr>
+              <w:t xml:space="preserve">=</w:t>
+            </w:r>
+            <w:r>
+              <w:rPr>
+                <w:rtl w:val="0"/>
+              </w:rPr>
+              <w:t xml:space="preserve"> 1000,max_features </w:t>
+            </w:r>
+            <w:r>
+              <w:rPr>
+                <w:rtl w:val="0"/>
+              </w:rPr>
+              <w:t xml:space="preserve">=</w:t>
+            </w:r>
+            <w:r>
+              <w:rPr>
+                <w:rtl w:val="0"/>
+              </w:rPr>
+              <w:t xml:space="preserve"> 0.25)</w:t>
+            </w:r>
+            <w:r>
+              <w:rPr>
+                <w:rtl w:val="0"/>
+              </w:rPr>
             </w:r>
           </w:p>
         </w:tc>
@@ -2534,7 +2583,7 @@
               <w:rPr>
                 <w:rtl w:val="0"/>
               </w:rPr>
-              <w:t xml:space="preserve">0.82</w:t>
+              <w:t xml:space="preserve">0.83</w:t>
             </w:r>
           </w:p>
         </w:tc>
@@ -2565,7 +2614,25 @@
         <w:rPr>
           <w:rtl w:val="0"/>
         </w:rPr>
-        <w:t xml:space="preserve">: </w:t>
+        <w:t xml:space="preserve">: Question_2_GradientBoosting.ipynb file has been attached</w:t>
+      </w:r>
+    </w:p>
+    <w:p>
+      <w:pPr>
+        <w:rPr/>
+      </w:pPr>
+      <w:r>
+        <w:rPr>
+          <w:b w:val="1"/>
+          <w:rtl w:val="0"/>
+        </w:rPr>
+        <w:t xml:space="preserve">Dataset</w:t>
+      </w:r>
+      <w:r>
+        <w:rPr>
+          <w:rtl w:val="0"/>
+        </w:rPr>
+        <w:t xml:space="preserve">: Dataset used is Titanic_full.csv as attached in the zip</w:t>
       </w:r>
     </w:p>
     <w:p>
@@ -2638,84 +2705,8 @@
     </w:p>
     <w:p>
       <w:pPr>
-        <w:rPr/>
-      </w:pPr>
-      <w:r>
-        <w:rPr>
-          <w:rtl w:val="0"/>
-        </w:rPr>
-      </w:r>
-    </w:p>
-    <w:p>
-      <w:pPr>
-        <w:rPr/>
-      </w:pPr>
-      <w:r>
-        <w:pict>
-          <v:rect style="width:0.0pt;height:1.5pt" o:hr="t" o:hrstd="t" o:hralign="center" fillcolor="#A0A0A0" stroked="f"/>
-        </w:pict>
-      </w:r>
-      <w:r>
-        <w:rPr>
-          <w:rtl w:val="0"/>
-        </w:rPr>
-      </w:r>
-    </w:p>
-    <w:p>
-      <w:pPr>
-        <w:rPr>
-          <w:color w:val="2d3b45"/>
-          <w:sz w:val="24"/>
-          <w:szCs w:val="24"/>
-          <w:highlight w:val="white"/>
-        </w:rPr>
-      </w:pPr>
-      <w:r>
         <w:rPr>
           <w:b w:val="1"/>
-          <w:rtl w:val="0"/>
-        </w:rPr>
-        <w:t xml:space="preserve">Question 4</w:t>
-      </w:r>
-      <w:r>
-        <w:rPr>
-          <w:rtl w:val="0"/>
-        </w:rPr>
-        <w:t xml:space="preserve">: </w:t>
-      </w:r>
-      <w:r>
-        <w:rPr>
-          <w:color w:val="2d3b45"/>
-          <w:sz w:val="24"/>
-          <w:szCs w:val="24"/>
-          <w:highlight w:val="white"/>
-          <w:rtl w:val="0"/>
-        </w:rPr>
-        <w:t xml:space="preserve">Pick any Kaggle regression dataset. Train, tune and evaluate performance of a Random Forest Regression model. How will you use the feature importance calculations to perform feature selection? Please demonstrate this using the Kaggle regression dataset you picked.</w:t>
-      </w:r>
-    </w:p>
-    <w:p>
-      <w:pPr>
-        <w:rPr>
-          <w:color w:val="2d3b45"/>
-          <w:sz w:val="24"/>
-          <w:szCs w:val="24"/>
-          <w:highlight w:val="white"/>
-        </w:rPr>
-      </w:pPr>
-      <w:r>
-        <w:rPr>
-          <w:rtl w:val="0"/>
-        </w:rPr>
-      </w:r>
-    </w:p>
-    <w:p>
-      <w:pPr>
-        <w:rPr>
-          <w:color w:val="2d3b45"/>
-          <w:sz w:val="24"/>
-          <w:szCs w:val="24"/>
-          <w:highlight w:val="white"/>
         </w:rPr>
       </w:pPr>
       <w:r>
@@ -2727,24 +2718,582 @@
           <w:highlight w:val="white"/>
           <w:rtl w:val="0"/>
         </w:rPr>
-        <w:t xml:space="preserve">Kaggle Dataset: </w:t>
-      </w:r>
-      <w:r>
-        <w:rPr>
-          <w:rtl w:val="0"/>
-        </w:rPr>
-      </w:r>
-    </w:p>
-    <w:p>
-      <w:pPr>
-        <w:rPr>
+        <w:t xml:space="preserve">How would you design and evaluate a computational experiment to test this, on the Titanic dataset?</w:t>
+      </w:r>
+      <w:r>
+        <w:rPr>
+          <w:rtl w:val="0"/>
+        </w:rPr>
+      </w:r>
+    </w:p>
+    <w:p>
+      <w:pPr>
+        <w:rPr/>
+      </w:pPr>
+      <w:r>
+        <w:rPr>
+          <w:rtl w:val="0"/>
+        </w:rPr>
+      </w:r>
+    </w:p>
+    <w:p>
+      <w:pPr>
+        <w:rPr/>
+      </w:pPr>
+      <w:r>
+        <w:rPr>
+          <w:rtl w:val="0"/>
+        </w:rPr>
+        <w:t xml:space="preserve">The way to choose the best n_estimator can be done via hyperparameter tuning using either manual manipulation of arguments by using various combinations of values to find the best estimate of the n_estimators. One such way would be using a for loop in a range of numbers to try different estimates. But that won’t be efficient enough to find the ideal score and it’s time consuming.</w:t>
+      </w:r>
+    </w:p>
+    <w:p>
+      <w:pPr>
+        <w:rPr/>
+      </w:pPr>
+      <w:r>
+        <w:rPr>
+          <w:rtl w:val="0"/>
+        </w:rPr>
+      </w:r>
+    </w:p>
+    <w:p>
+      <w:pPr>
+        <w:rPr/>
+      </w:pPr>
+      <w:r>
+        <w:rPr>
+          <w:rtl w:val="0"/>
+        </w:rPr>
+        <w:t xml:space="preserve">But the most ideal way would be using several libraries such as below. I have attached the result screenshot after executing the functions to generate the best possible n_estimators</w:t>
+      </w:r>
+    </w:p>
+    <w:p>
+      <w:pPr>
+        <w:numPr>
+          <w:ilvl w:val="0"/>
+          <w:numId w:val="4"/>
+        </w:numPr>
+        <w:ind w:left="720" w:hanging="360"/>
+        <w:rPr>
+          <w:u w:val="none"/>
+        </w:rPr>
+      </w:pPr>
+      <w:r>
+        <w:rPr>
+          <w:rtl w:val="0"/>
+        </w:rPr>
+        <w:t xml:space="preserve">Validation_curve (from sklearn)</w:t>
+      </w:r>
+    </w:p>
+    <w:p>
+      <w:pPr>
+        <w:rPr/>
+      </w:pPr>
+      <w:r>
+        <w:rPr/>
+        <w:drawing>
+          <wp:inline distB="114300" distT="114300" distL="114300" distR="114300">
+            <wp:extent cx="5731200" cy="3695700"/>
+            <wp:effectExtent b="0" l="0" r="0" t="0"/>
+            <wp:docPr id="1" name="image2.png"/>
+            <a:graphic>
+              <a:graphicData uri="http://schemas.openxmlformats.org/drawingml/2006/picture">
+                <pic:pic>
+                  <pic:nvPicPr>
+                    <pic:cNvPr id="0" name="image2.png"/>
+                    <pic:cNvPicPr preferRelativeResize="0"/>
+                  </pic:nvPicPr>
+                  <pic:blipFill>
+                    <a:blip r:embed="rId7"/>
+                    <a:srcRect b="0" l="0" r="0" t="0"/>
+                    <a:stretch>
+                      <a:fillRect/>
+                    </a:stretch>
+                  </pic:blipFill>
+                  <pic:spPr>
+                    <a:xfrm>
+                      <a:off x="0" y="0"/>
+                      <a:ext cx="5731200" cy="3695700"/>
+                    </a:xfrm>
+                    <a:prstGeom prst="rect"/>
+                    <a:ln/>
+                  </pic:spPr>
+                </pic:pic>
+              </a:graphicData>
+            </a:graphic>
+          </wp:inline>
+        </w:drawing>
+      </w:r>
+      <w:r>
+        <w:rPr>
+          <w:rtl w:val="0"/>
+        </w:rPr>
+      </w:r>
+    </w:p>
+    <w:p>
+      <w:pPr>
+        <w:rPr/>
+      </w:pPr>
+      <w:r>
+        <w:rPr>
+          <w:rtl w:val="0"/>
+        </w:rPr>
+      </w:r>
+    </w:p>
+    <w:p>
+      <w:pPr>
+        <w:numPr>
+          <w:ilvl w:val="0"/>
+          <w:numId w:val="4"/>
+        </w:numPr>
+        <w:ind w:left="720" w:hanging="360"/>
+        <w:rPr>
+          <w:u w:val="none"/>
+        </w:rPr>
+      </w:pPr>
+      <w:r>
+        <w:rPr>
+          <w:rtl w:val="0"/>
+        </w:rPr>
+        <w:t xml:space="preserve">GridSearchCV</w:t>
+      </w:r>
+    </w:p>
+    <w:p>
+      <w:pPr>
+        <w:rPr/>
+      </w:pPr>
+      <w:r>
+        <w:rPr>
+          <w:rtl w:val="0"/>
+        </w:rPr>
+      </w:r>
+    </w:p>
+    <w:p>
+      <w:pPr>
+        <w:rPr/>
+      </w:pPr>
+      <w:r>
+        <w:rPr/>
+        <w:drawing>
+          <wp:inline distB="114300" distT="114300" distL="114300" distR="114300">
+            <wp:extent cx="5731200" cy="2730500"/>
+            <wp:effectExtent b="0" l="0" r="0" t="0"/>
+            <wp:docPr id="3" name="image3.png"/>
+            <a:graphic>
+              <a:graphicData uri="http://schemas.openxmlformats.org/drawingml/2006/picture">
+                <pic:pic>
+                  <pic:nvPicPr>
+                    <pic:cNvPr id="0" name="image3.png"/>
+                    <pic:cNvPicPr preferRelativeResize="0"/>
+                  </pic:nvPicPr>
+                  <pic:blipFill>
+                    <a:blip r:embed="rId8"/>
+                    <a:srcRect b="0" l="0" r="0" t="0"/>
+                    <a:stretch>
+                      <a:fillRect/>
+                    </a:stretch>
+                  </pic:blipFill>
+                  <pic:spPr>
+                    <a:xfrm>
+                      <a:off x="0" y="0"/>
+                      <a:ext cx="5731200" cy="2730500"/>
+                    </a:xfrm>
+                    <a:prstGeom prst="rect"/>
+                    <a:ln/>
+                  </pic:spPr>
+                </pic:pic>
+              </a:graphicData>
+            </a:graphic>
+          </wp:inline>
+        </w:drawing>
+      </w:r>
+      <w:r>
+        <w:rPr>
+          <w:rtl w:val="0"/>
+        </w:rPr>
+      </w:r>
+    </w:p>
+    <w:p>
+      <w:pPr>
+        <w:rPr/>
+      </w:pPr>
+      <w:r>
+        <w:rPr>
+          <w:rtl w:val="0"/>
+        </w:rPr>
+      </w:r>
+    </w:p>
+    <w:p>
+      <w:pPr>
+        <w:rPr/>
+      </w:pPr>
+      <w:r>
+        <w:rPr>
+          <w:rtl w:val="0"/>
+        </w:rPr>
+      </w:r>
+    </w:p>
+    <w:p>
+      <w:pPr>
+        <w:rPr/>
+      </w:pPr>
+      <w:r>
+        <w:rPr>
+          <w:rtl w:val="0"/>
+        </w:rPr>
+      </w:r>
+    </w:p>
+    <w:p>
+      <w:pPr>
+        <w:numPr>
+          <w:ilvl w:val="0"/>
+          <w:numId w:val="4"/>
+        </w:numPr>
+        <w:ind w:left="720" w:hanging="360"/>
+        <w:rPr>
+          <w:u w:val="none"/>
+        </w:rPr>
+      </w:pPr>
+      <w:r>
+        <w:rPr>
+          <w:rtl w:val="0"/>
+        </w:rPr>
+        <w:t xml:space="preserve">RandomizedSearchCV</w:t>
+      </w:r>
+    </w:p>
+    <w:p>
+      <w:pPr>
+        <w:rPr/>
+      </w:pPr>
+      <w:r>
+        <w:rPr>
+          <w:rtl w:val="0"/>
+        </w:rPr>
+      </w:r>
+    </w:p>
+    <w:p>
+      <w:pPr>
+        <w:rPr/>
+      </w:pPr>
+      <w:r>
+        <w:rPr/>
+        <w:drawing>
+          <wp:inline distB="114300" distT="114300" distL="114300" distR="114300">
+            <wp:extent cx="5731200" cy="2578100"/>
+            <wp:effectExtent b="0" l="0" r="0" t="0"/>
+            <wp:docPr id="2" name="image1.png"/>
+            <a:graphic>
+              <a:graphicData uri="http://schemas.openxmlformats.org/drawingml/2006/picture">
+                <pic:pic>
+                  <pic:nvPicPr>
+                    <pic:cNvPr id="0" name="image1.png"/>
+                    <pic:cNvPicPr preferRelativeResize="0"/>
+                  </pic:nvPicPr>
+                  <pic:blipFill>
+                    <a:blip r:embed="rId9"/>
+                    <a:srcRect b="0" l="0" r="0" t="0"/>
+                    <a:stretch>
+                      <a:fillRect/>
+                    </a:stretch>
+                  </pic:blipFill>
+                  <pic:spPr>
+                    <a:xfrm>
+                      <a:off x="0" y="0"/>
+                      <a:ext cx="5731200" cy="2578100"/>
+                    </a:xfrm>
+                    <a:prstGeom prst="rect"/>
+                    <a:ln/>
+                  </pic:spPr>
+                </pic:pic>
+              </a:graphicData>
+            </a:graphic>
+          </wp:inline>
+        </w:drawing>
+      </w:r>
+      <w:r>
+        <w:rPr>
+          <w:rtl w:val="0"/>
+        </w:rPr>
+      </w:r>
+    </w:p>
+    <w:p>
+      <w:pPr>
+        <w:rPr/>
+      </w:pPr>
+      <w:r>
+        <w:rPr>
+          <w:rtl w:val="0"/>
+        </w:rPr>
+      </w:r>
+    </w:p>
+    <w:p>
+      <w:pPr>
+        <w:rPr/>
+      </w:pPr>
+      <w:r>
+        <w:rPr>
+          <w:rtl w:val="0"/>
+        </w:rPr>
+      </w:r>
+    </w:p>
+    <w:p>
+      <w:pPr>
+        <w:rPr>
+          <w:b w:val="1"/>
           <w:color w:val="2d3b45"/>
           <w:sz w:val="24"/>
           <w:szCs w:val="24"/>
           <w:highlight w:val="white"/>
         </w:rPr>
       </w:pPr>
-      <w:hyperlink r:id="rId7">
+      <w:r>
+        <w:rPr>
+          <w:b w:val="1"/>
+          <w:color w:val="2d3b45"/>
+          <w:sz w:val="24"/>
+          <w:szCs w:val="24"/>
+          <w:highlight w:val="white"/>
+          <w:rtl w:val="0"/>
+        </w:rPr>
+        <w:t xml:space="preserve">Do you find the same relationship between n_estimators and performance? If not what might be one reason?</w:t>
+      </w:r>
+    </w:p>
+    <w:p>
+      <w:pPr>
+        <w:rPr>
+          <w:color w:val="2d3b45"/>
+          <w:sz w:val="24"/>
+          <w:szCs w:val="24"/>
+          <w:highlight w:val="white"/>
+        </w:rPr>
+      </w:pPr>
+      <w:r>
+        <w:rPr>
+          <w:rtl w:val="0"/>
+        </w:rPr>
+      </w:r>
+    </w:p>
+    <w:p>
+      <w:pPr>
+        <w:rPr>
+          <w:color w:val="2d3b45"/>
+          <w:sz w:val="24"/>
+          <w:szCs w:val="24"/>
+          <w:highlight w:val="white"/>
+        </w:rPr>
+      </w:pPr>
+      <w:r>
+        <w:rPr>
+          <w:color w:val="2d3b45"/>
+          <w:sz w:val="24"/>
+          <w:szCs w:val="24"/>
+          <w:highlight w:val="white"/>
+          <w:rtl w:val="0"/>
+        </w:rPr>
+        <w:t xml:space="preserve">From the above results, it’s evident that the training score for n_estimators is really good, but on executing the same n_estimators (no of trees, even if increased at larger scale) the result (accuracy) is not that great. Increasing the number of trees is not an optimal solution as it results in overfitting on comparing the train vs test accuracy results. </w:t>
+      </w:r>
+    </w:p>
+    <w:p>
+      <w:pPr>
+        <w:rPr>
+          <w:color w:val="2d3b45"/>
+          <w:sz w:val="24"/>
+          <w:szCs w:val="24"/>
+          <w:highlight w:val="white"/>
+        </w:rPr>
+      </w:pPr>
+      <w:r>
+        <w:rPr>
+          <w:rtl w:val="0"/>
+        </w:rPr>
+      </w:r>
+    </w:p>
+    <w:p>
+      <w:pPr>
+        <w:rPr>
+          <w:color w:val="2d3b45"/>
+          <w:sz w:val="24"/>
+          <w:szCs w:val="24"/>
+          <w:highlight w:val="white"/>
+        </w:rPr>
+      </w:pPr>
+      <w:r>
+        <w:rPr>
+          <w:color w:val="2d3b45"/>
+          <w:sz w:val="24"/>
+          <w:szCs w:val="24"/>
+          <w:highlight w:val="white"/>
+          <w:rtl w:val="0"/>
+        </w:rPr>
+        <w:t xml:space="preserve">But making use of RandomizedSearchCV is much more powerful as it tries to find the most optimal n_estimators score for the test dataset.</w:t>
+      </w:r>
+    </w:p>
+    <w:p>
+      <w:pPr>
+        <w:rPr>
+          <w:color w:val="2d3b45"/>
+          <w:sz w:val="24"/>
+          <w:szCs w:val="24"/>
+          <w:highlight w:val="white"/>
+        </w:rPr>
+      </w:pPr>
+      <w:r>
+        <w:rPr>
+          <w:rtl w:val="0"/>
+        </w:rPr>
+      </w:r>
+    </w:p>
+    <w:p>
+      <w:pPr>
+        <w:rPr/>
+      </w:pPr>
+      <w:r>
+        <w:rPr>
+          <w:b w:val="1"/>
+          <w:rtl w:val="0"/>
+        </w:rPr>
+        <w:t xml:space="preserve">Note</w:t>
+      </w:r>
+      <w:r>
+        <w:rPr>
+          <w:rtl w:val="0"/>
+        </w:rPr>
+        <w:t xml:space="preserve">: Question_3_Different_n_estimators_titanic_dataset.ipynb file attached</w:t>
+      </w:r>
+    </w:p>
+    <w:p>
+      <w:pPr>
+        <w:rPr/>
+      </w:pPr>
+      <w:r>
+        <w:rPr>
+          <w:b w:val="1"/>
+          <w:rtl w:val="0"/>
+        </w:rPr>
+        <w:t xml:space="preserve">Dataset</w:t>
+      </w:r>
+      <w:r>
+        <w:rPr>
+          <w:rtl w:val="0"/>
+        </w:rPr>
+        <w:t xml:space="preserve">: titanic_full.csv attached</w:t>
+      </w:r>
+      <w:r>
+        <w:rPr>
+          <w:rtl w:val="0"/>
+        </w:rPr>
+      </w:r>
+    </w:p>
+    <w:p>
+      <w:pPr>
+        <w:rPr/>
+      </w:pPr>
+      <w:r>
+        <w:rPr>
+          <w:rtl w:val="0"/>
+        </w:rPr>
+      </w:r>
+    </w:p>
+    <w:p>
+      <w:pPr>
+        <w:rPr/>
+      </w:pPr>
+      <w:r>
+        <w:pict>
+          <v:rect style="width:0.0pt;height:1.5pt" o:hr="t" o:hrstd="t" o:hralign="center" fillcolor="#A0A0A0" stroked="f"/>
+        </w:pict>
+      </w:r>
+      <w:r>
+        <w:rPr>
+          <w:rtl w:val="0"/>
+        </w:rPr>
+      </w:r>
+    </w:p>
+    <w:p>
+      <w:pPr>
+        <w:rPr>
+          <w:color w:val="2d3b45"/>
+          <w:sz w:val="24"/>
+          <w:szCs w:val="24"/>
+          <w:highlight w:val="white"/>
+        </w:rPr>
+      </w:pPr>
+      <w:r>
+        <w:rPr>
+          <w:b w:val="1"/>
+          <w:rtl w:val="0"/>
+        </w:rPr>
+        <w:t xml:space="preserve">Question 4</w:t>
+      </w:r>
+      <w:r>
+        <w:rPr>
+          <w:rtl w:val="0"/>
+        </w:rPr>
+        <w:t xml:space="preserve">: </w:t>
+      </w:r>
+      <w:r>
+        <w:rPr>
+          <w:color w:val="2d3b45"/>
+          <w:sz w:val="24"/>
+          <w:szCs w:val="24"/>
+          <w:highlight w:val="white"/>
+          <w:rtl w:val="0"/>
+        </w:rPr>
+        <w:t xml:space="preserve">Pick any Kaggle regression dataset. Train, tune and evaluate performance of a Random Forest Regression model. How will you use the feature importance calculations to perform feature selection? Please demonstrate this using the Kaggle regression dataset you picked.</w:t>
+      </w:r>
+    </w:p>
+    <w:p>
+      <w:pPr>
+        <w:rPr>
+          <w:color w:val="2d3b45"/>
+          <w:sz w:val="24"/>
+          <w:szCs w:val="24"/>
+          <w:highlight w:val="white"/>
+        </w:rPr>
+      </w:pPr>
+      <w:r>
+        <w:rPr>
+          <w:rtl w:val="0"/>
+        </w:rPr>
+      </w:r>
+    </w:p>
+    <w:p>
+      <w:pPr>
+        <w:rPr>
+          <w:color w:val="2d3b45"/>
+          <w:sz w:val="24"/>
+          <w:szCs w:val="24"/>
+          <w:highlight w:val="white"/>
+        </w:rPr>
+      </w:pPr>
+      <w:r>
+        <w:rPr>
+          <w:b w:val="1"/>
+          <w:color w:val="2d3b45"/>
+          <w:sz w:val="24"/>
+          <w:szCs w:val="24"/>
+          <w:highlight w:val="white"/>
+          <w:rtl w:val="0"/>
+        </w:rPr>
+        <w:t xml:space="preserve">Kaggle Dataset: </w:t>
+      </w:r>
+      <w:r>
+        <w:rPr>
+          <w:rtl w:val="0"/>
+        </w:rPr>
+      </w:r>
+    </w:p>
+    <w:p>
+      <w:pPr>
+        <w:rPr>
+          <w:color w:val="2d3b45"/>
+          <w:sz w:val="24"/>
+          <w:szCs w:val="24"/>
+          <w:highlight w:val="white"/>
+        </w:rPr>
+      </w:pPr>
+      <w:hyperlink r:id="rId10">
         <w:r>
           <w:rPr>
             <w:color w:val="1155cc"/>
@@ -2827,6 +3376,7 @@
     <w:p>
       <w:pPr>
         <w:rPr>
+          <w:b w:val="1"/>
           <w:color w:val="2d3b45"/>
           <w:sz w:val="24"/>
           <w:szCs w:val="24"/>
@@ -2835,378 +3385,163 @@
       </w:pPr>
       <w:r>
         <w:rPr>
-          <w:rtl w:val="0"/>
-        </w:rPr>
-      </w:r>
-    </w:p>
-    <w:p>
-      <w:pPr>
-        <w:rPr>
+          <w:b w:val="1"/>
           <w:color w:val="2d3b45"/>
           <w:sz w:val="24"/>
           <w:szCs w:val="24"/>
           <w:highlight w:val="white"/>
-        </w:rPr>
-      </w:pPr>
-      <w:r>
-        <w:rPr>
-          <w:rtl w:val="0"/>
-        </w:rPr>
-      </w:r>
-    </w:p>
-    <w:p>
-      <w:pPr>
-        <w:rPr/>
-      </w:pPr>
-      <w:r>
-        <w:rPr>
-          <w:rtl w:val="0"/>
-        </w:rPr>
-      </w:r>
-    </w:p>
-    <w:p>
-      <w:pPr>
-        <w:rPr/>
-      </w:pPr>
-      <w:r>
-        <w:rPr>
-          <w:rtl w:val="0"/>
-        </w:rPr>
-      </w:r>
-    </w:p>
-    <w:p>
-      <w:pPr>
-        <w:rPr/>
-      </w:pPr>
-      <w:r>
-        <w:rPr>
-          <w:rtl w:val="0"/>
-        </w:rPr>
-      </w:r>
-    </w:p>
-    <w:p>
-      <w:pPr>
-        <w:rPr/>
-      </w:pPr>
-      <w:r>
-        <w:rPr>
-          <w:rtl w:val="0"/>
-        </w:rPr>
-      </w:r>
-    </w:p>
-    <w:p>
-      <w:pPr>
-        <w:rPr/>
-      </w:pPr>
-      <w:r>
-        <w:rPr>
-          <w:rtl w:val="0"/>
-        </w:rPr>
-      </w:r>
-    </w:p>
-    <w:p>
-      <w:pPr>
-        <w:rPr/>
-      </w:pPr>
-      <w:r>
-        <w:rPr>
-          <w:rtl w:val="0"/>
-        </w:rPr>
-      </w:r>
-    </w:p>
-    <w:p>
-      <w:pPr>
-        <w:rPr/>
-      </w:pPr>
-      <w:r>
-        <w:rPr>
-          <w:rtl w:val="0"/>
-        </w:rPr>
-      </w:r>
-    </w:p>
-    <w:p>
-      <w:pPr>
-        <w:rPr/>
-      </w:pPr>
-      <w:r>
-        <w:rPr>
-          <w:rtl w:val="0"/>
-        </w:rPr>
-      </w:r>
-    </w:p>
-    <w:p>
-      <w:pPr>
-        <w:rPr/>
-      </w:pPr>
-      <w:r>
-        <w:rPr>
-          <w:rtl w:val="0"/>
-        </w:rPr>
-      </w:r>
-    </w:p>
-    <w:p>
-      <w:pPr>
-        <w:rPr/>
-      </w:pPr>
-      <w:r>
-        <w:rPr>
-          <w:rtl w:val="0"/>
-        </w:rPr>
-      </w:r>
-    </w:p>
-    <w:p>
-      <w:pPr>
-        <w:rPr/>
-      </w:pPr>
-      <w:r>
-        <w:rPr>
-          <w:rtl w:val="0"/>
-        </w:rPr>
-      </w:r>
-    </w:p>
-    <w:p>
-      <w:pPr>
-        <w:rPr/>
-      </w:pPr>
-      <w:r>
-        <w:rPr>
-          <w:rtl w:val="0"/>
-        </w:rPr>
-      </w:r>
-    </w:p>
-    <w:p>
-      <w:pPr>
-        <w:rPr/>
-      </w:pPr>
-      <w:r>
-        <w:rPr>
-          <w:rtl w:val="0"/>
-        </w:rPr>
-      </w:r>
-    </w:p>
-    <w:p>
-      <w:pPr>
-        <w:rPr/>
-      </w:pPr>
-      <w:r>
-        <w:rPr>
-          <w:rtl w:val="0"/>
-        </w:rPr>
-      </w:r>
-    </w:p>
-    <w:p>
-      <w:pPr>
-        <w:rPr/>
-      </w:pPr>
-      <w:r>
-        <w:rPr>
-          <w:rtl w:val="0"/>
-        </w:rPr>
-      </w:r>
-    </w:p>
-    <w:p>
-      <w:pPr>
-        <w:rPr/>
-      </w:pPr>
-      <w:r>
-        <w:rPr>
-          <w:rtl w:val="0"/>
-        </w:rPr>
-      </w:r>
-    </w:p>
-    <w:p>
-      <w:pPr>
-        <w:rPr/>
-      </w:pPr>
-      <w:r>
-        <w:rPr>
-          <w:rtl w:val="0"/>
-        </w:rPr>
-      </w:r>
-    </w:p>
-    <w:p>
-      <w:pPr>
-        <w:rPr/>
-      </w:pPr>
-      <w:r>
-        <w:rPr>
-          <w:rtl w:val="0"/>
-        </w:rPr>
-      </w:r>
-    </w:p>
-    <w:p>
-      <w:pPr>
-        <w:rPr/>
-      </w:pPr>
-      <w:r>
-        <w:rPr>
-          <w:rtl w:val="0"/>
-        </w:rPr>
-      </w:r>
-    </w:p>
-    <w:p>
-      <w:pPr>
-        <w:rPr/>
-      </w:pPr>
-      <w:r>
-        <w:rPr>
-          <w:rtl w:val="0"/>
-        </w:rPr>
-      </w:r>
-    </w:p>
-    <w:p>
-      <w:pPr>
-        <w:rPr/>
-      </w:pPr>
-      <w:r>
-        <w:rPr>
-          <w:rtl w:val="0"/>
-        </w:rPr>
-      </w:r>
-    </w:p>
-    <w:p>
-      <w:pPr>
-        <w:rPr/>
-      </w:pPr>
-      <w:r>
-        <w:rPr>
-          <w:rtl w:val="0"/>
-        </w:rPr>
-      </w:r>
-    </w:p>
-    <w:p>
-      <w:pPr>
-        <w:rPr/>
-      </w:pPr>
-      <w:r>
-        <w:rPr>
-          <w:rtl w:val="0"/>
-        </w:rPr>
-      </w:r>
-    </w:p>
-    <w:p>
-      <w:pPr>
-        <w:rPr/>
-      </w:pPr>
-      <w:r>
-        <w:rPr>
-          <w:rtl w:val="0"/>
-        </w:rPr>
-      </w:r>
-    </w:p>
-    <w:p>
-      <w:pPr>
-        <w:rPr/>
-      </w:pPr>
-      <w:r>
-        <w:rPr>
-          <w:rtl w:val="0"/>
-        </w:rPr>
-      </w:r>
-    </w:p>
-    <w:p>
-      <w:pPr>
-        <w:rPr/>
-      </w:pPr>
-      <w:r>
-        <w:rPr>
-          <w:rtl w:val="0"/>
-        </w:rPr>
-      </w:r>
-    </w:p>
-    <w:p>
-      <w:pPr>
-        <w:rPr/>
-      </w:pPr>
-      <w:r>
-        <w:rPr>
-          <w:rtl w:val="0"/>
-        </w:rPr>
-      </w:r>
-    </w:p>
-    <w:p>
-      <w:pPr>
-        <w:rPr/>
-      </w:pPr>
-      <w:r>
-        <w:rPr>
-          <w:rtl w:val="0"/>
-        </w:rPr>
-      </w:r>
-    </w:p>
-    <w:p>
-      <w:pPr>
-        <w:rPr/>
-      </w:pPr>
-      <w:r>
-        <w:rPr>
-          <w:rtl w:val="0"/>
-        </w:rPr>
-      </w:r>
-    </w:p>
-    <w:p>
-      <w:pPr>
-        <w:rPr/>
-      </w:pPr>
-      <w:r>
-        <w:rPr>
-          <w:rtl w:val="0"/>
-        </w:rPr>
-      </w:r>
-    </w:p>
-    <w:p>
-      <w:pPr>
-        <w:rPr/>
-      </w:pPr>
-      <w:r>
-        <w:rPr>
-          <w:rtl w:val="0"/>
-        </w:rPr>
-      </w:r>
-    </w:p>
-    <w:p>
-      <w:pPr>
-        <w:rPr/>
-      </w:pPr>
-      <w:r>
-        <w:rPr>
-          <w:rtl w:val="0"/>
-        </w:rPr>
-      </w:r>
-    </w:p>
-    <w:p>
-      <w:pPr>
-        <w:rPr/>
-      </w:pPr>
-      <w:r>
-        <w:rPr>
-          <w:rtl w:val="0"/>
-        </w:rPr>
-      </w:r>
-    </w:p>
-    <w:p>
-      <w:pPr>
-        <w:rPr/>
-      </w:pPr>
-      <w:r>
-        <w:rPr>
-          <w:rtl w:val="0"/>
-        </w:rPr>
-      </w:r>
-    </w:p>
-    <w:p>
-      <w:pPr>
-        <w:rPr/>
-      </w:pPr>
-      <w:r>
-        <w:rPr>
-          <w:rtl w:val="0"/>
-        </w:rPr>
-      </w:r>
-    </w:p>
-    <w:p>
-      <w:pPr>
-        <w:rPr/>
+          <w:rtl w:val="0"/>
+        </w:rPr>
+        <w:t xml:space="preserve">How will you use the feature importance calculations to perform feature selection?</w:t>
+      </w:r>
+    </w:p>
+    <w:p>
+      <w:pPr>
+        <w:numPr>
+          <w:ilvl w:val="0"/>
+          <w:numId w:val="6"/>
+        </w:numPr>
+        <w:ind w:left="720" w:hanging="360"/>
+        <w:rPr>
+          <w:color w:val="2d3b45"/>
+          <w:sz w:val="24"/>
+          <w:szCs w:val="24"/>
+          <w:highlight w:val="white"/>
+          <w:u w:val="none"/>
+        </w:rPr>
+      </w:pPr>
+      <w:r>
+        <w:rPr>
+          <w:color w:val="2d3b45"/>
+          <w:sz w:val="24"/>
+          <w:szCs w:val="24"/>
+          <w:highlight w:val="white"/>
+          <w:rtl w:val="0"/>
+        </w:rPr>
+        <w:t xml:space="preserve">It provides the coefficient values of each features  and it helps find the model’s score which best fits for the different features provided</w:t>
+      </w:r>
+    </w:p>
+    <w:p>
+      <w:pPr>
+        <w:numPr>
+          <w:ilvl w:val="0"/>
+          <w:numId w:val="6"/>
+        </w:numPr>
+        <w:ind w:left="720" w:hanging="360"/>
+        <w:rPr>
+          <w:color w:val="2d3b45"/>
+          <w:sz w:val="24"/>
+          <w:szCs w:val="24"/>
+          <w:highlight w:val="white"/>
+          <w:u w:val="none"/>
+        </w:rPr>
+      </w:pPr>
+      <w:r>
+        <w:rPr>
+          <w:color w:val="2d3b45"/>
+          <w:sz w:val="24"/>
+          <w:szCs w:val="24"/>
+          <w:highlight w:val="white"/>
+          <w:rtl w:val="0"/>
+        </w:rPr>
+        <w:t xml:space="preserve">This will help us choose the best feature to be selected</w:t>
+      </w:r>
+    </w:p>
+    <w:p>
+      <w:pPr>
+        <w:numPr>
+          <w:ilvl w:val="0"/>
+          <w:numId w:val="6"/>
+        </w:numPr>
+        <w:ind w:left="720" w:hanging="360"/>
+        <w:rPr>
+          <w:color w:val="2d3b45"/>
+          <w:sz w:val="24"/>
+          <w:szCs w:val="24"/>
+          <w:highlight w:val="white"/>
+          <w:u w:val="none"/>
+        </w:rPr>
+      </w:pPr>
+      <w:r>
+        <w:rPr>
+          <w:color w:val="2d3b45"/>
+          <w:sz w:val="24"/>
+          <w:szCs w:val="24"/>
+          <w:highlight w:val="white"/>
+          <w:rtl w:val="0"/>
+        </w:rPr>
+        <w:t xml:space="preserve">Having the best feature selected improves the performance of the model on the new upcoming datasets to get accurate results</w:t>
+      </w:r>
+    </w:p>
+    <w:p>
+      <w:pPr>
+        <w:rPr>
+          <w:color w:val="2d3b45"/>
+          <w:sz w:val="24"/>
+          <w:szCs w:val="24"/>
+          <w:highlight w:val="white"/>
+        </w:rPr>
+      </w:pPr>
+      <w:r>
+        <w:rPr>
+          <w:rtl w:val="0"/>
+        </w:rPr>
+      </w:r>
+    </w:p>
+    <w:p>
+      <w:pPr>
+        <w:rPr>
+          <w:color w:val="2d3b45"/>
+          <w:sz w:val="24"/>
+          <w:szCs w:val="24"/>
+          <w:highlight w:val="white"/>
+        </w:rPr>
+      </w:pPr>
+      <w:r>
+        <w:rPr>
+          <w:b w:val="1"/>
+          <w:color w:val="2d3b45"/>
+          <w:sz w:val="24"/>
+          <w:szCs w:val="24"/>
+          <w:highlight w:val="white"/>
+          <w:rtl w:val="0"/>
+        </w:rPr>
+        <w:t xml:space="preserve">Note</w:t>
+      </w:r>
+      <w:r>
+        <w:rPr>
+          <w:color w:val="2d3b45"/>
+          <w:sz w:val="24"/>
+          <w:szCs w:val="24"/>
+          <w:highlight w:val="white"/>
+          <w:rtl w:val="0"/>
+        </w:rPr>
+        <w:t xml:space="preserve">: Question_4_house_prices_regression.ipynb file attached </w:t>
+      </w:r>
+    </w:p>
+    <w:p>
+      <w:pPr>
+        <w:rPr>
+          <w:color w:val="2d3b45"/>
+          <w:sz w:val="24"/>
+          <w:szCs w:val="24"/>
+          <w:highlight w:val="white"/>
+        </w:rPr>
+      </w:pPr>
+      <w:r>
+        <w:rPr>
+          <w:rtl w:val="0"/>
+        </w:rPr>
+      </w:r>
+    </w:p>
+    <w:p>
+      <w:pPr>
+        <w:rPr>
+          <w:color w:val="2d3b45"/>
+          <w:sz w:val="24"/>
+          <w:szCs w:val="24"/>
+          <w:highlight w:val="white"/>
+        </w:rPr>
       </w:pPr>
       <w:r>
         <w:rPr>
@@ -3365,69 +3700,13 @@
       </w:r>
     </w:p>
     <w:sectPr>
-      <w:headerReference r:id="rId8" w:type="default"/>
+      <w:headerReference r:id="rId11" w:type="default"/>
       <w:pgSz w:h="16834" w:w="11909" w:orient="portrait"/>
       <w:pgMar w:bottom="1440" w:top="1440" w:left="1440" w:right="1440" w:header="720" w:footer="720"/>
       <w:pgNumType w:start="1"/>
     </w:sectPr>
   </w:body>
 </w:document>
-</file>
-
-<file path=word/comments.xml><?xml version="1.0" encoding="utf-8"?>
-<w:comments xmlns:mc="http://schemas.openxmlformats.org/markup-compatibility/2006" xmlns:o="urn:schemas-microsoft-com:office:office" xmlns:r="http://schemas.openxmlformats.org/officeDocument/2006/relationships" xmlns:m="http://schemas.openxmlformats.org/officeDocument/2006/math" xmlns:v="urn:schemas-microsoft-com:vml" xmlns:wp="http://schemas.openxmlformats.org/drawingml/2006/wordprocessingDrawing" xmlns:w10="urn:schemas-microsoft-com:office:word" xmlns:w="http://schemas.openxmlformats.org/wordprocessingml/2006/main" xmlns:wne="http://schemas.microsoft.com/office/word/2006/wordml" xmlns:sl="http://schemas.openxmlformats.org/schemaLibrary/2006/main" xmlns:a="http://schemas.openxmlformats.org/drawingml/2006/main" xmlns:pic="http://schemas.openxmlformats.org/drawingml/2006/picture" xmlns:c="http://schemas.openxmlformats.org/drawingml/2006/chart" xmlns:lc="http://schemas.openxmlformats.org/drawingml/2006/lockedCanvas" xmlns:dgm="http://schemas.openxmlformats.org/drawingml/2006/diagram" xmlns:wps="http://schemas.microsoft.com/office/word/2010/wordprocessingShape" xmlns:wpg="http://schemas.microsoft.com/office/word/2010/wordprocessingGroup" xmlns:w14="http://schemas.microsoft.com/office/word/2010/wordml" xmlns:w15="http://schemas.microsoft.com/office/word/2012/wordml">
-  <w:comment w:author="Aditya Mulik" w:id="0" w:date="2022-07-16T00:22:49Z">
-    <w:p>
-      <w:pPr>
-        <w:keepNext w:val="0"/>
-        <w:keepLines w:val="0"/>
-        <w:pageBreakBefore w:val="0"/>
-        <w:widowControl w:val="0"/>
-        <w:pBdr>
-          <w:top w:space="0" w:sz="0" w:val="nil"/>
-          <w:left w:space="0" w:sz="0" w:val="nil"/>
-          <w:bottom w:space="0" w:sz="0" w:val="nil"/>
-          <w:right w:space="0" w:sz="0" w:val="nil"/>
-          <w:between w:space="0" w:sz="0" w:val="nil"/>
-        </w:pBdr>
-        <w:shd w:fill="auto" w:val="clear"/>
-        <w:spacing w:after="0" w:before="0" w:line="240" w:lineRule="auto"/>
-        <w:ind w:left="0" w:right="0" w:firstLine="0"/>
-        <w:jc w:val="left"/>
-        <w:rPr>
-          <w:rFonts w:ascii="Arial" w:cs="Arial" w:eastAsia="Arial" w:hAnsi="Arial"/>
-          <w:b w:val="0"/>
-          <w:i w:val="0"/>
-          <w:smallCaps w:val="0"/>
-          <w:strike w:val="0"/>
-          <w:color w:val="000000"/>
-          <w:sz w:val="22"/>
-          <w:szCs w:val="22"/>
-          <w:u w:val="none"/>
-          <w:shd w:fill="auto" w:val="clear"/>
-          <w:vertAlign w:val="baseline"/>
-        </w:rPr>
-      </w:pPr>
-      <w:r>
-        <w:rPr>
-          <w:rFonts w:ascii="Arial" w:cs="Arial" w:eastAsia="Arial" w:hAnsi="Arial"/>
-          <w:b w:val="0"/>
-          <w:i w:val="0"/>
-          <w:smallCaps w:val="0"/>
-          <w:strike w:val="0"/>
-          <w:color w:val="000000"/>
-          <w:sz w:val="22"/>
-          <w:szCs w:val="22"/>
-          <w:u w:val="none"/>
-          <w:shd w:fill="auto" w:val="clear"/>
-          <w:vertAlign w:val="baseline"/>
-          <w:rtl w:val="0"/>
-        </w:rPr>
-        <w:t xml:space="preserve">if performance differentiate is proper or not</w:t>
-      </w:r>
-    </w:p>
-  </w:comment>
-</w:comments>
 </file>
 
 <file path=word/header1.xml><?xml version="1.0" encoding="utf-8"?>
@@ -3561,6 +3840,116 @@
   <w:abstractNum w:abstractNumId="2">
     <w:lvl w:ilvl="0">
       <w:start w:val="1"/>
+      <w:numFmt w:val="decimal"/>
+      <w:lvlText w:val="%1."/>
+      <w:lvlJc w:val="left"/>
+      <w:pPr>
+        <w:ind w:left="720" w:hanging="360"/>
+      </w:pPr>
+      <w:rPr>
+        <w:u w:val="none"/>
+      </w:rPr>
+    </w:lvl>
+    <w:lvl w:ilvl="1">
+      <w:start w:val="1"/>
+      <w:numFmt w:val="lowerLetter"/>
+      <w:lvlText w:val="%2."/>
+      <w:lvlJc w:val="left"/>
+      <w:pPr>
+        <w:ind w:left="1440" w:hanging="360"/>
+      </w:pPr>
+      <w:rPr>
+        <w:u w:val="none"/>
+      </w:rPr>
+    </w:lvl>
+    <w:lvl w:ilvl="2">
+      <w:start w:val="1"/>
+      <w:numFmt w:val="lowerRoman"/>
+      <w:lvlText w:val="%3."/>
+      <w:lvlJc w:val="right"/>
+      <w:pPr>
+        <w:ind w:left="2160" w:hanging="360"/>
+      </w:pPr>
+      <w:rPr>
+        <w:u w:val="none"/>
+      </w:rPr>
+    </w:lvl>
+    <w:lvl w:ilvl="3">
+      <w:start w:val="1"/>
+      <w:numFmt w:val="decimal"/>
+      <w:lvlText w:val="%4."/>
+      <w:lvlJc w:val="left"/>
+      <w:pPr>
+        <w:ind w:left="2880" w:hanging="360"/>
+      </w:pPr>
+      <w:rPr>
+        <w:u w:val="none"/>
+      </w:rPr>
+    </w:lvl>
+    <w:lvl w:ilvl="4">
+      <w:start w:val="1"/>
+      <w:numFmt w:val="lowerLetter"/>
+      <w:lvlText w:val="%5."/>
+      <w:lvlJc w:val="left"/>
+      <w:pPr>
+        <w:ind w:left="3600" w:hanging="360"/>
+      </w:pPr>
+      <w:rPr>
+        <w:u w:val="none"/>
+      </w:rPr>
+    </w:lvl>
+    <w:lvl w:ilvl="5">
+      <w:start w:val="1"/>
+      <w:numFmt w:val="lowerRoman"/>
+      <w:lvlText w:val="%6."/>
+      <w:lvlJc w:val="right"/>
+      <w:pPr>
+        <w:ind w:left="4320" w:hanging="360"/>
+      </w:pPr>
+      <w:rPr>
+        <w:u w:val="none"/>
+      </w:rPr>
+    </w:lvl>
+    <w:lvl w:ilvl="6">
+      <w:start w:val="1"/>
+      <w:numFmt w:val="decimal"/>
+      <w:lvlText w:val="%7."/>
+      <w:lvlJc w:val="left"/>
+      <w:pPr>
+        <w:ind w:left="5040" w:hanging="360"/>
+      </w:pPr>
+      <w:rPr>
+        <w:u w:val="none"/>
+      </w:rPr>
+    </w:lvl>
+    <w:lvl w:ilvl="7">
+      <w:start w:val="1"/>
+      <w:numFmt w:val="lowerLetter"/>
+      <w:lvlText w:val="%8."/>
+      <w:lvlJc w:val="left"/>
+      <w:pPr>
+        <w:ind w:left="5760" w:hanging="360"/>
+      </w:pPr>
+      <w:rPr>
+        <w:u w:val="none"/>
+      </w:rPr>
+    </w:lvl>
+    <w:lvl w:ilvl="8">
+      <w:start w:val="1"/>
+      <w:numFmt w:val="lowerRoman"/>
+      <w:lvlText w:val="%9."/>
+      <w:lvlJc w:val="right"/>
+      <w:pPr>
+        <w:ind w:left="6480" w:hanging="360"/>
+      </w:pPr>
+      <w:rPr>
+        <w:u w:val="none"/>
+      </w:rPr>
+    </w:lvl>
+  </w:abstractNum>
+  <w:abstractNum w:abstractNumId="3">
+    <w:lvl w:ilvl="0">
+      <w:start w:val="1"/>
       <w:numFmt w:val="upperRoman"/>
       <w:lvlText w:val="%1."/>
       <w:lvlJc w:val="right"/>
@@ -3660,6 +4049,336 @@
       <w:numFmt w:val="lowerRoman"/>
       <w:lvlText w:val="(%9)"/>
       <w:lvlJc w:val="right"/>
+      <w:pPr>
+        <w:ind w:left="6480" w:hanging="360"/>
+      </w:pPr>
+      <w:rPr>
+        <w:u w:val="none"/>
+      </w:rPr>
+    </w:lvl>
+  </w:abstractNum>
+  <w:abstractNum w:abstractNumId="4">
+    <w:lvl w:ilvl="0">
+      <w:start w:val="1"/>
+      <w:numFmt w:val="decimal"/>
+      <w:lvlText w:val="%1."/>
+      <w:lvlJc w:val="left"/>
+      <w:pPr>
+        <w:ind w:left="720" w:hanging="360"/>
+      </w:pPr>
+      <w:rPr>
+        <w:u w:val="none"/>
+      </w:rPr>
+    </w:lvl>
+    <w:lvl w:ilvl="1">
+      <w:start w:val="1"/>
+      <w:numFmt w:val="lowerLetter"/>
+      <w:lvlText w:val="%2."/>
+      <w:lvlJc w:val="left"/>
+      <w:pPr>
+        <w:ind w:left="1440" w:hanging="360"/>
+      </w:pPr>
+      <w:rPr>
+        <w:u w:val="none"/>
+      </w:rPr>
+    </w:lvl>
+    <w:lvl w:ilvl="2">
+      <w:start w:val="1"/>
+      <w:numFmt w:val="lowerRoman"/>
+      <w:lvlText w:val="%3."/>
+      <w:lvlJc w:val="right"/>
+      <w:pPr>
+        <w:ind w:left="2160" w:hanging="360"/>
+      </w:pPr>
+      <w:rPr>
+        <w:u w:val="none"/>
+      </w:rPr>
+    </w:lvl>
+    <w:lvl w:ilvl="3">
+      <w:start w:val="1"/>
+      <w:numFmt w:val="decimal"/>
+      <w:lvlText w:val="%4."/>
+      <w:lvlJc w:val="left"/>
+      <w:pPr>
+        <w:ind w:left="2880" w:hanging="360"/>
+      </w:pPr>
+      <w:rPr>
+        <w:u w:val="none"/>
+      </w:rPr>
+    </w:lvl>
+    <w:lvl w:ilvl="4">
+      <w:start w:val="1"/>
+      <w:numFmt w:val="lowerLetter"/>
+      <w:lvlText w:val="%5."/>
+      <w:lvlJc w:val="left"/>
+      <w:pPr>
+        <w:ind w:left="3600" w:hanging="360"/>
+      </w:pPr>
+      <w:rPr>
+        <w:u w:val="none"/>
+      </w:rPr>
+    </w:lvl>
+    <w:lvl w:ilvl="5">
+      <w:start w:val="1"/>
+      <w:numFmt w:val="lowerRoman"/>
+      <w:lvlText w:val="%6."/>
+      <w:lvlJc w:val="right"/>
+      <w:pPr>
+        <w:ind w:left="4320" w:hanging="360"/>
+      </w:pPr>
+      <w:rPr>
+        <w:u w:val="none"/>
+      </w:rPr>
+    </w:lvl>
+    <w:lvl w:ilvl="6">
+      <w:start w:val="1"/>
+      <w:numFmt w:val="decimal"/>
+      <w:lvlText w:val="%7."/>
+      <w:lvlJc w:val="left"/>
+      <w:pPr>
+        <w:ind w:left="5040" w:hanging="360"/>
+      </w:pPr>
+      <w:rPr>
+        <w:u w:val="none"/>
+      </w:rPr>
+    </w:lvl>
+    <w:lvl w:ilvl="7">
+      <w:start w:val="1"/>
+      <w:numFmt w:val="lowerLetter"/>
+      <w:lvlText w:val="%8."/>
+      <w:lvlJc w:val="left"/>
+      <w:pPr>
+        <w:ind w:left="5760" w:hanging="360"/>
+      </w:pPr>
+      <w:rPr>
+        <w:u w:val="none"/>
+      </w:rPr>
+    </w:lvl>
+    <w:lvl w:ilvl="8">
+      <w:start w:val="1"/>
+      <w:numFmt w:val="lowerRoman"/>
+      <w:lvlText w:val="%9."/>
+      <w:lvlJc w:val="right"/>
+      <w:pPr>
+        <w:ind w:left="6480" w:hanging="360"/>
+      </w:pPr>
+      <w:rPr>
+        <w:u w:val="none"/>
+      </w:rPr>
+    </w:lvl>
+  </w:abstractNum>
+  <w:abstractNum w:abstractNumId="5">
+    <w:lvl w:ilvl="0">
+      <w:start w:val="1"/>
+      <w:numFmt w:val="bullet"/>
+      <w:lvlText w:val="●"/>
+      <w:lvlJc w:val="left"/>
+      <w:pPr>
+        <w:ind w:left="720" w:hanging="360"/>
+      </w:pPr>
+      <w:rPr>
+        <w:u w:val="none"/>
+      </w:rPr>
+    </w:lvl>
+    <w:lvl w:ilvl="1">
+      <w:start w:val="1"/>
+      <w:numFmt w:val="bullet"/>
+      <w:lvlText w:val="○"/>
+      <w:lvlJc w:val="left"/>
+      <w:pPr>
+        <w:ind w:left="1440" w:hanging="360"/>
+      </w:pPr>
+      <w:rPr>
+        <w:u w:val="none"/>
+      </w:rPr>
+    </w:lvl>
+    <w:lvl w:ilvl="2">
+      <w:start w:val="1"/>
+      <w:numFmt w:val="bullet"/>
+      <w:lvlText w:val="■"/>
+      <w:lvlJc w:val="left"/>
+      <w:pPr>
+        <w:ind w:left="2160" w:hanging="360"/>
+      </w:pPr>
+      <w:rPr>
+        <w:u w:val="none"/>
+      </w:rPr>
+    </w:lvl>
+    <w:lvl w:ilvl="3">
+      <w:start w:val="1"/>
+      <w:numFmt w:val="bullet"/>
+      <w:lvlText w:val="●"/>
+      <w:lvlJc w:val="left"/>
+      <w:pPr>
+        <w:ind w:left="2880" w:hanging="360"/>
+      </w:pPr>
+      <w:rPr>
+        <w:u w:val="none"/>
+      </w:rPr>
+    </w:lvl>
+    <w:lvl w:ilvl="4">
+      <w:start w:val="1"/>
+      <w:numFmt w:val="bullet"/>
+      <w:lvlText w:val="○"/>
+      <w:lvlJc w:val="left"/>
+      <w:pPr>
+        <w:ind w:left="3600" w:hanging="360"/>
+      </w:pPr>
+      <w:rPr>
+        <w:u w:val="none"/>
+      </w:rPr>
+    </w:lvl>
+    <w:lvl w:ilvl="5">
+      <w:start w:val="1"/>
+      <w:numFmt w:val="bullet"/>
+      <w:lvlText w:val="■"/>
+      <w:lvlJc w:val="left"/>
+      <w:pPr>
+        <w:ind w:left="4320" w:hanging="360"/>
+      </w:pPr>
+      <w:rPr>
+        <w:u w:val="none"/>
+      </w:rPr>
+    </w:lvl>
+    <w:lvl w:ilvl="6">
+      <w:start w:val="1"/>
+      <w:numFmt w:val="bullet"/>
+      <w:lvlText w:val="●"/>
+      <w:lvlJc w:val="left"/>
+      <w:pPr>
+        <w:ind w:left="5040" w:hanging="360"/>
+      </w:pPr>
+      <w:rPr>
+        <w:u w:val="none"/>
+      </w:rPr>
+    </w:lvl>
+    <w:lvl w:ilvl="7">
+      <w:start w:val="1"/>
+      <w:numFmt w:val="bullet"/>
+      <w:lvlText w:val="○"/>
+      <w:lvlJc w:val="left"/>
+      <w:pPr>
+        <w:ind w:left="5760" w:hanging="360"/>
+      </w:pPr>
+      <w:rPr>
+        <w:u w:val="none"/>
+      </w:rPr>
+    </w:lvl>
+    <w:lvl w:ilvl="8">
+      <w:start w:val="1"/>
+      <w:numFmt w:val="bullet"/>
+      <w:lvlText w:val="■"/>
+      <w:lvlJc w:val="left"/>
+      <w:pPr>
+        <w:ind w:left="6480" w:hanging="360"/>
+      </w:pPr>
+      <w:rPr>
+        <w:u w:val="none"/>
+      </w:rPr>
+    </w:lvl>
+  </w:abstractNum>
+  <w:abstractNum w:abstractNumId="6">
+    <w:lvl w:ilvl="0">
+      <w:start w:val="1"/>
+      <w:numFmt w:val="bullet"/>
+      <w:lvlText w:val="●"/>
+      <w:lvlJc w:val="left"/>
+      <w:pPr>
+        <w:ind w:left="720" w:hanging="360"/>
+      </w:pPr>
+      <w:rPr>
+        <w:u w:val="none"/>
+      </w:rPr>
+    </w:lvl>
+    <w:lvl w:ilvl="1">
+      <w:start w:val="1"/>
+      <w:numFmt w:val="bullet"/>
+      <w:lvlText w:val="○"/>
+      <w:lvlJc w:val="left"/>
+      <w:pPr>
+        <w:ind w:left="1440" w:hanging="360"/>
+      </w:pPr>
+      <w:rPr>
+        <w:u w:val="none"/>
+      </w:rPr>
+    </w:lvl>
+    <w:lvl w:ilvl="2">
+      <w:start w:val="1"/>
+      <w:numFmt w:val="bullet"/>
+      <w:lvlText w:val="■"/>
+      <w:lvlJc w:val="left"/>
+      <w:pPr>
+        <w:ind w:left="2160" w:hanging="360"/>
+      </w:pPr>
+      <w:rPr>
+        <w:u w:val="none"/>
+      </w:rPr>
+    </w:lvl>
+    <w:lvl w:ilvl="3">
+      <w:start w:val="1"/>
+      <w:numFmt w:val="bullet"/>
+      <w:lvlText w:val="●"/>
+      <w:lvlJc w:val="left"/>
+      <w:pPr>
+        <w:ind w:left="2880" w:hanging="360"/>
+      </w:pPr>
+      <w:rPr>
+        <w:u w:val="none"/>
+      </w:rPr>
+    </w:lvl>
+    <w:lvl w:ilvl="4">
+      <w:start w:val="1"/>
+      <w:numFmt w:val="bullet"/>
+      <w:lvlText w:val="○"/>
+      <w:lvlJc w:val="left"/>
+      <w:pPr>
+        <w:ind w:left="3600" w:hanging="360"/>
+      </w:pPr>
+      <w:rPr>
+        <w:u w:val="none"/>
+      </w:rPr>
+    </w:lvl>
+    <w:lvl w:ilvl="5">
+      <w:start w:val="1"/>
+      <w:numFmt w:val="bullet"/>
+      <w:lvlText w:val="■"/>
+      <w:lvlJc w:val="left"/>
+      <w:pPr>
+        <w:ind w:left="4320" w:hanging="360"/>
+      </w:pPr>
+      <w:rPr>
+        <w:u w:val="none"/>
+      </w:rPr>
+    </w:lvl>
+    <w:lvl w:ilvl="6">
+      <w:start w:val="1"/>
+      <w:numFmt w:val="bullet"/>
+      <w:lvlText w:val="●"/>
+      <w:lvlJc w:val="left"/>
+      <w:pPr>
+        <w:ind w:left="5040" w:hanging="360"/>
+      </w:pPr>
+      <w:rPr>
+        <w:u w:val="none"/>
+      </w:rPr>
+    </w:lvl>
+    <w:lvl w:ilvl="7">
+      <w:start w:val="1"/>
+      <w:numFmt w:val="bullet"/>
+      <w:lvlText w:val="○"/>
+      <w:lvlJc w:val="left"/>
+      <w:pPr>
+        <w:ind w:left="5760" w:hanging="360"/>
+      </w:pPr>
+      <w:rPr>
+        <w:u w:val="none"/>
+      </w:rPr>
+    </w:lvl>
+    <w:lvl w:ilvl="8">
+      <w:start w:val="1"/>
+      <w:numFmt w:val="bullet"/>
+      <w:lvlText w:val="■"/>
+      <w:lvlJc w:val="left"/>
       <w:pPr>
         <w:ind w:left="6480" w:hanging="360"/>
       </w:pPr>
@@ -3673,6 +4392,18 @@
   </w:num>
   <w:num w:numId="2">
     <w:abstractNumId w:val="2"/>
+  </w:num>
+  <w:num w:numId="3">
+    <w:abstractNumId w:val="3"/>
+  </w:num>
+  <w:num w:numId="4">
+    <w:abstractNumId w:val="4"/>
+  </w:num>
+  <w:num w:numId="5">
+    <w:abstractNumId w:val="5"/>
+  </w:num>
+  <w:num w:numId="6">
+    <w:abstractNumId w:val="6"/>
   </w:num>
 </w:numbering>
 </file>

</xml_diff>